<commit_message>
Notes from lecture on April 7, 2020
</commit_message>
<xml_diff>
--- a/Exams/POLS6330_2020_Spring_Quiz03.docx
+++ b/Exams/POLS6330_2020_Spring_Quiz03.docx
@@ -10,13 +10,13 @@
           <w:numId w:val="1"/>
         </w:numPr>
       </w:pPr>
+      <w:bookmarkStart w:id="0" w:name="_GoBack"/>
+      <w:bookmarkEnd w:id="0"/>
       <w:r>
         <w:t>Question 1</w:t>
       </w:r>
       <w:r>
         <w:br/>
-      </w:r>
-      <w:r>
         <w:t>An individual’s tax price is defined as</w:t>
       </w:r>
     </w:p>
@@ -90,10 +90,6 @@
       </w:r>
       <w:r>
         <w:br/>
-      </w:r>
-      <w:bookmarkStart w:id="0" w:name="_GoBack"/>
-      <w:bookmarkEnd w:id="0"/>
-      <w:r>
         <w:t>The median voter is powerful because</w:t>
       </w:r>
     </w:p>
@@ -167,8 +163,6 @@
       </w:r>
       <w:r>
         <w:br/>
-      </w:r>
-      <w:r>
         <w:t>Inefficient public operations can persist because</w:t>
       </w:r>
     </w:p>
@@ -242,8 +236,6 @@
       </w:r>
       <w:r>
         <w:br/>
-      </w:r>
-      <w:r>
         <w:t xml:space="preserve">A </w:t>
       </w:r>
       <w:proofErr w:type="spellStart"/>
@@ -262,9 +254,21 @@
           <w:ilvl w:val="1"/>
           <w:numId w:val="1"/>
         </w:numPr>
-      </w:pPr>
-      <w:r>
+        <w:rPr>
+          <w:color w:val="FF0000"/>
+        </w:rPr>
+      </w:pPr>
+      <w:r>
+        <w:rPr>
+          <w:color w:val="FF0000"/>
+        </w:rPr>
         <w:t>sets supply equal to demand.</w:t>
+      </w:r>
+      <w:r>
+        <w:rPr>
+          <w:color w:val="FF0000"/>
+        </w:rPr>
+        <w:t xml:space="preserve"> (p. 249, 2nd paragraph of section)</w:t>
       </w:r>
     </w:p>
     <w:p>
@@ -327,6 +331,85 @@
         <w:t>assigns tax prices proportional to average benefits.</w:t>
       </w:r>
     </w:p>
+    <w:p>
+      <w:pPr>
+        <w:pStyle w:val="ListParagraph"/>
+      </w:pPr>
+    </w:p>
+    <w:p>
+      <w:pPr>
+        <w:pStyle w:val="ListParagraph"/>
+      </w:pPr>
+      <w:r>
+        <w:t>Answer Explanation:</w:t>
+      </w:r>
+    </w:p>
+    <w:p>
+      <w:pPr>
+        <w:pStyle w:val="ListParagraph"/>
+      </w:pPr>
+    </w:p>
+    <w:p>
+      <w:pPr>
+        <w:pStyle w:val="ListParagraph"/>
+      </w:pPr>
+      <w:r>
+        <w:t xml:space="preserve">The </w:t>
+      </w:r>
+      <w:proofErr w:type="spellStart"/>
+      <w:r>
+        <w:t>Lindahl</w:t>
+      </w:r>
+      <w:proofErr w:type="spellEnd"/>
+      <w:r>
+        <w:t xml:space="preserve"> equilibrium equates sum of marginal benefits (</w:t>
+      </w:r>
+      <w:r>
+        <w:t xml:space="preserve">i.e., aggregate marginal benefit, </w:t>
+      </w:r>
+      <w:r>
+        <w:t>not individual marginal benefit) to the marginal cost of production (p. 251).</w:t>
+      </w:r>
+    </w:p>
+    <w:p>
+      <w:pPr>
+        <w:pStyle w:val="ListParagraph"/>
+      </w:pPr>
+    </w:p>
+    <w:p>
+      <w:pPr>
+        <w:pStyle w:val="ListParagraph"/>
+      </w:pPr>
+      <w:r>
+        <w:t xml:space="preserve">The </w:t>
+      </w:r>
+      <w:proofErr w:type="spellStart"/>
+      <w:r>
+        <w:t>Lindahl</w:t>
+      </w:r>
+      <w:proofErr w:type="spellEnd"/>
+      <w:r>
+        <w:t xml:space="preserve"> equilibrium is a set of tax prices that add up to the marginal cost of production</w:t>
+      </w:r>
+      <w:r>
+        <w:t>.  Aggregate marginal benefits</w:t>
+      </w:r>
+      <w:r>
+        <w:t xml:space="preserve"> </w:t>
+      </w:r>
+      <w:r>
+        <w:t>denote the total marginal willingness to pay</w:t>
+      </w:r>
+      <w:r>
+        <w:t>, which is the same as the sum of tax prices</w:t>
+      </w:r>
+      <w:r>
+        <w:t xml:space="preserve"> </w:t>
+      </w:r>
+      <w:r>
+        <w:t>(p. 251).</w:t>
+      </w:r>
+    </w:p>
     <w:p/>
     <w:p>
       <w:pPr>
@@ -341,8 +424,6 @@
       </w:r>
       <w:r>
         <w:br/>
-      </w:r>
-      <w:r>
         <w:t>Arrow’s impossibility theorem shows that no government decision rule can always</w:t>
       </w:r>
     </w:p>

</xml_diff>